<commit_message>
Refactoring TCS certificate events processor microservice
</commit_message>
<xml_diff>
--- a/platform/microservices/trust-certification-system-certificate-events-processor/src/main/resources/tcs_academic_certificate_template.docx
+++ b/platform/microservices/trust-certification-system-certificate-events-processor/src/main/resources/tcs_academic_certificate_template.docx
@@ -171,155 +171,39 @@
     <w:p>
       <w:pPr>
         <w:pStyle w:val="Textoindependiente"/>
-        <w:spacing w:before="143" w:line="196" w:lineRule="auto"/>
-        <w:ind w:left="567" w:right="617"/>
-        <w:jc w:val="center"/>
-      </w:pPr>
-      <w:r>
-        <w:rPr>
-          <w:spacing w:val="-1"/>
-        </w:rPr>
-        <w:t>in</w:t>
-      </w:r>
-      <w:r>
-        <w:rPr>
-          <w:spacing w:val="-26"/>
-        </w:rPr>
-        <w:t xml:space="preserve"> </w:t>
-      </w:r>
-      <w:r>
-        <w:rPr>
-          <w:spacing w:val="-1"/>
-        </w:rPr>
-        <w:t>recognition</w:t>
-      </w:r>
-      <w:r>
-        <w:rPr>
-          <w:spacing w:val="-26"/>
-        </w:rPr>
-        <w:t xml:space="preserve"> </w:t>
-      </w:r>
-      <w:r>
-        <w:rPr>
-          <w:spacing w:val="-1"/>
-        </w:rPr>
-        <w:t>of</w:t>
-      </w:r>
-      <w:r>
-        <w:rPr>
-          <w:spacing w:val="-26"/>
-        </w:rPr>
-        <w:t xml:space="preserve"> </w:t>
-      </w:r>
-      <w:r>
-        <w:rPr>
-          <w:spacing w:val="-1"/>
-        </w:rPr>
-        <w:t>their</w:t>
-      </w:r>
-      <w:r>
-        <w:rPr>
-          <w:spacing w:val="-26"/>
-        </w:rPr>
-        <w:t xml:space="preserve"> </w:t>
-      </w:r>
-      <w:r>
-        <w:rPr>
-          <w:spacing w:val="-1"/>
-        </w:rPr>
-        <w:t>effort,</w:t>
-      </w:r>
-      <w:r>
-        <w:rPr>
-          <w:spacing w:val="-26"/>
-        </w:rPr>
-        <w:t xml:space="preserve"> </w:t>
-      </w:r>
-      <w:r>
-        <w:rPr>
-          <w:spacing w:val="-1"/>
-        </w:rPr>
-        <w:t>creativity,</w:t>
-      </w:r>
-      <w:r>
-        <w:rPr>
-          <w:spacing w:val="-26"/>
-        </w:rPr>
-        <w:t xml:space="preserve"> </w:t>
-      </w:r>
-      <w:r>
-        <w:t>excellence,</w:t>
-      </w:r>
-      <w:r>
-        <w:rPr>
-          <w:spacing w:val="-25"/>
-        </w:rPr>
-        <w:t xml:space="preserve"> </w:t>
-      </w:r>
-      <w:r>
-        <w:t>and</w:t>
-      </w:r>
-      <w:r>
-        <w:rPr>
-          <w:spacing w:val="-26"/>
-        </w:rPr>
-        <w:t xml:space="preserve"> </w:t>
-      </w:r>
-      <w:r>
-        <w:t>achievement</w:t>
-      </w:r>
-      <w:r>
-        <w:rPr>
-          <w:spacing w:val="-103"/>
-        </w:rPr>
-        <w:t xml:space="preserve"> </w:t>
-      </w:r>
-      <w:r>
-        <w:t>in</w:t>
-      </w:r>
-      <w:r>
-        <w:rPr>
-          <w:spacing w:val="-25"/>
-        </w:rPr>
-        <w:t xml:space="preserve"> </w:t>
-      </w:r>
-      <w:r>
-        <w:t>being</w:t>
-      </w:r>
-      <w:r>
-        <w:rPr>
-          <w:spacing w:val="-26"/>
-        </w:rPr>
-        <w:t xml:space="preserve"> </w:t>
-      </w:r>
-      <w:r>
-        <w:t>an</w:t>
-      </w:r>
-      <w:r>
-        <w:rPr>
-          <w:spacing w:val="-25"/>
-        </w:rPr>
-        <w:t xml:space="preserve"> </w:t>
-      </w:r>
-      <w:r>
-        <w:t>outstanding</w:t>
-      </w:r>
-      <w:r>
-        <w:rPr>
-          <w:spacing w:val="-25"/>
-        </w:rPr>
-        <w:t xml:space="preserve"> </w:t>
-      </w:r>
-      <w:r>
-        <w:t>student.</w:t>
-      </w:r>
-    </w:p>
-    <w:p>
-      <w:pPr>
-        <w:pStyle w:val="Textoindependiente"/>
         <w:spacing w:before="233"/>
         <w:ind w:left="567" w:right="31"/>
         <w:jc w:val="center"/>
+        <w:rPr>
+          <w:spacing w:val="-1"/>
+        </w:rPr>
+      </w:pPr>
+      <w:r>
+        <w:rPr>
+          <w:spacing w:val="-1"/>
+        </w:rPr>
+        <w:t>in recognition of their effort, creativity, excellence and achievement for having passed the course</w:t>
+      </w:r>
+      <w:r>
+        <w:rPr>
+          <w:spacing w:val="-1"/>
+        </w:rPr>
+        <w:t xml:space="preserve"> </w:t>
+      </w:r>
+      <w:r>
+        <w:rPr>
+          <w:b/>
+          <w:spacing w:val="-1"/>
+        </w:rPr>
+        <w:t>[[COURSE_NAME]].</w:t>
+      </w:r>
+    </w:p>
+    <w:p>
+      <w:pPr>
+        <w:pStyle w:val="Textoindependiente"/>
+        <w:spacing w:before="233"/>
+        <w:ind w:left="567" w:right="31"/>
+        <w:jc w:val="center"/>
       </w:pPr>
       <w:r>
         <w:rPr>
@@ -459,6 +343,7 @@
       </w:r>
       <w:r>
         <w:rPr>
+          <w:b/>
           <w:spacing w:val="-1"/>
           <w:w w:val="71"/>
         </w:rPr>
@@ -466,6 +351,7 @@
       </w:r>
       <w:r>
         <w:rPr>
+          <w:b/>
           <w:spacing w:val="-4"/>
           <w:w w:val="91"/>
         </w:rPr>
@@ -473,6 +359,7 @@
       </w:r>
       <w:r>
         <w:rPr>
+          <w:b/>
           <w:spacing w:val="-5"/>
           <w:w w:val="94"/>
         </w:rPr>
@@ -480,6 +367,7 @@
       </w:r>
       <w:r>
         <w:rPr>
+          <w:b/>
           <w:spacing w:val="-1"/>
           <w:w w:val="109"/>
         </w:rPr>
@@ -487,6 +375,7 @@
       </w:r>
       <w:r>
         <w:rPr>
+          <w:b/>
           <w:spacing w:val="-1"/>
           <w:w w:val="108"/>
         </w:rPr>
@@ -494,6 +383,7 @@
       </w:r>
       <w:r>
         <w:rPr>
+          <w:b/>
           <w:spacing w:val="4"/>
           <w:w w:val="107"/>
         </w:rPr>
@@ -501,6 +391,7 @@
       </w:r>
       <w:r>
         <w:rPr>
+          <w:b/>
           <w:spacing w:val="-10"/>
           <w:w w:val="79"/>
         </w:rPr>
@@ -508,6 +399,7 @@
       </w:r>
       <w:r>
         <w:rPr>
+          <w:b/>
           <w:spacing w:val="-1"/>
           <w:w w:val="108"/>
         </w:rPr>
@@ -515,6 +407,7 @@
       </w:r>
       <w:r>
         <w:rPr>
+          <w:b/>
           <w:spacing w:val="-5"/>
           <w:w w:val="109"/>
         </w:rPr>
@@ -522,6 +415,7 @@
       </w:r>
       <w:r>
         <w:rPr>
+          <w:b/>
           <w:spacing w:val="-1"/>
           <w:w w:val="106"/>
         </w:rPr>
@@ -529,6 +423,7 @@
       </w:r>
       <w:r>
         <w:rPr>
+          <w:b/>
           <w:spacing w:val="-1"/>
           <w:w w:val="107"/>
         </w:rPr>
@@ -536,6 +431,7 @@
       </w:r>
       <w:r>
         <w:rPr>
+          <w:b/>
           <w:spacing w:val="-1"/>
           <w:w w:val="72"/>
         </w:rPr>
@@ -543,6 +439,7 @@
       </w:r>
       <w:r>
         <w:rPr>
+          <w:b/>
           <w:spacing w:val="-1"/>
           <w:w w:val="111"/>
         </w:rPr>
@@ -550,6 +447,7 @@
       </w:r>
       <w:r>
         <w:rPr>
+          <w:b/>
           <w:spacing w:val="-1"/>
           <w:w w:val="72"/>
         </w:rPr>
@@ -557,6 +455,7 @@
       </w:r>
       <w:r>
         <w:rPr>
+          <w:b/>
           <w:spacing w:val="-6"/>
           <w:w w:val="104"/>
         </w:rPr>
@@ -564,6 +463,7 @@
       </w:r>
       <w:r>
         <w:rPr>
+          <w:b/>
           <w:spacing w:val="-11"/>
           <w:w w:val="106"/>
         </w:rPr>
@@ -571,6 +471,7 @@
       </w:r>
       <w:r>
         <w:rPr>
+          <w:b/>
           <w:spacing w:val="-1"/>
           <w:w w:val="94"/>
         </w:rPr>
@@ -578,6 +479,7 @@
       </w:r>
       <w:r>
         <w:rPr>
+          <w:b/>
           <w:spacing w:val="-1"/>
           <w:w w:val="72"/>
         </w:rPr>
@@ -585,6 +487,7 @@
       </w:r>
       <w:r>
         <w:rPr>
+          <w:b/>
           <w:spacing w:val="-1"/>
           <w:w w:val="108"/>
         </w:rPr>
@@ -592,6 +495,7 @@
       </w:r>
       <w:r>
         <w:rPr>
+          <w:b/>
           <w:spacing w:val="-1"/>
           <w:w w:val="110"/>
         </w:rPr>
@@ -599,6 +503,7 @@
       </w:r>
       <w:r>
         <w:rPr>
+          <w:b/>
           <w:spacing w:val="-1"/>
           <w:w w:val="71"/>
         </w:rPr>
@@ -606,6 +511,7 @@
       </w:r>
       <w:r>
         <w:rPr>
+          <w:b/>
           <w:w w:val="71"/>
         </w:rPr>
         <w:t>]</w:t>
@@ -646,6 +552,7 @@
       </w:r>
       <w:r>
         <w:rPr>
+          <w:b/>
           <w:w w:val="95"/>
         </w:rPr>
         <w:t>[[CERTIFICATE_DATA]]</w:t>
@@ -706,7 +613,7 @@
         <w:rPr>
           <w:sz w:val="21"/>
         </w:rPr>
-        <w:t xml:space="preserve">                                     </w:t>
+        <w:t xml:space="preserve">   -----------------------------</w:t>
       </w:r>
       <w:bookmarkStart w:id="0" w:name="_GoBack"/>
       <w:bookmarkEnd w:id="0"/>
@@ -715,6 +622,12 @@
           <w:sz w:val="21"/>
         </w:rPr>
         <w:t>-----------------------------------------------------------------</w:t>
+      </w:r>
+      <w:r>
+        <w:rPr>
+          <w:sz w:val="21"/>
+        </w:rPr>
+        <w:t>---------------------</w:t>
       </w:r>
     </w:p>
     <w:p>

</xml_diff>

<commit_message>
Create Certification Generator Properties class
</commit_message>
<xml_diff>
--- a/platform/microservices/trust-certification-system-certificate-events-processor/src/main/resources/tcs_academic_certificate_template.docx
+++ b/platform/microservices/trust-certification-system-certificate-events-processor/src/main/resources/tcs_academic_certificate_template.docx
@@ -137,7 +137,21 @@
           <w:rFonts w:ascii="Verdana"/>
           <w:w w:val="95"/>
         </w:rPr>
-        <w:t>[[STUDE_NAME]]</w:t>
+        <w:t>[[</w:t>
+      </w:r>
+      <w:r>
+        <w:rPr>
+          <w:rFonts w:ascii="Verdana"/>
+          <w:w w:val="95"/>
+        </w:rPr>
+        <w:t>STUDENT_NAME</w:t>
+      </w:r>
+      <w:r>
+        <w:rPr>
+          <w:rFonts w:ascii="Verdana"/>
+          <w:w w:val="95"/>
+        </w:rPr>
+        <w:t>]]</w:t>
       </w:r>
     </w:p>
     <w:p>
@@ -355,151 +369,7 @@
           <w:spacing w:val="-4"/>
           <w:w w:val="91"/>
         </w:rPr>
-        <w:t>S</w:t>
-      </w:r>
-      <w:r>
-        <w:rPr>
-          <w:b/>
-          <w:spacing w:val="-5"/>
-          <w:w w:val="94"/>
-        </w:rPr>
-        <w:t>T</w:t>
-      </w:r>
-      <w:r>
-        <w:rPr>
-          <w:b/>
-          <w:spacing w:val="-1"/>
-          <w:w w:val="109"/>
-        </w:rPr>
-        <w:t>U</w:t>
-      </w:r>
-      <w:r>
-        <w:rPr>
-          <w:b/>
-          <w:spacing w:val="-1"/>
-          <w:w w:val="108"/>
-        </w:rPr>
-        <w:t>D</w:t>
-      </w:r>
-      <w:r>
-        <w:rPr>
-          <w:b/>
-          <w:spacing w:val="4"/>
-          <w:w w:val="107"/>
-        </w:rPr>
-        <w:t>E</w:t>
-      </w:r>
-      <w:r>
-        <w:rPr>
-          <w:b/>
-          <w:spacing w:val="-10"/>
-          <w:w w:val="79"/>
-        </w:rPr>
-        <w:t>_</w:t>
-      </w:r>
-      <w:r>
-        <w:rPr>
-          <w:b/>
-          <w:spacing w:val="-1"/>
-          <w:w w:val="108"/>
-        </w:rPr>
-        <w:t>Q</w:t>
-      </w:r>
-      <w:r>
-        <w:rPr>
-          <w:b/>
-          <w:spacing w:val="-5"/>
-          <w:w w:val="109"/>
-        </w:rPr>
-        <w:t>U</w:t>
-      </w:r>
-      <w:r>
-        <w:rPr>
-          <w:b/>
-          <w:spacing w:val="-1"/>
-          <w:w w:val="106"/>
-        </w:rPr>
-        <w:t>A</w:t>
-      </w:r>
-      <w:r>
-        <w:rPr>
-          <w:b/>
-          <w:spacing w:val="-1"/>
-          <w:w w:val="107"/>
-        </w:rPr>
-        <w:t>L</w:t>
-      </w:r>
-      <w:r>
-        <w:rPr>
-          <w:b/>
-          <w:spacing w:val="-1"/>
-          <w:w w:val="72"/>
-        </w:rPr>
-        <w:t>I</w:t>
-      </w:r>
-      <w:r>
-        <w:rPr>
-          <w:b/>
-          <w:spacing w:val="-1"/>
-          <w:w w:val="111"/>
-        </w:rPr>
-        <w:t>F</w:t>
-      </w:r>
-      <w:r>
-        <w:rPr>
-          <w:b/>
-          <w:spacing w:val="-1"/>
-          <w:w w:val="72"/>
-        </w:rPr>
-        <w:t>I</w:t>
-      </w:r>
-      <w:r>
-        <w:rPr>
-          <w:b/>
-          <w:spacing w:val="-6"/>
-          <w:w w:val="104"/>
-        </w:rPr>
-        <w:t>C</w:t>
-      </w:r>
-      <w:r>
-        <w:rPr>
-          <w:b/>
-          <w:spacing w:val="-11"/>
-          <w:w w:val="106"/>
-        </w:rPr>
-        <w:t>A</w:t>
-      </w:r>
-      <w:r>
-        <w:rPr>
-          <w:b/>
-          <w:spacing w:val="-1"/>
-          <w:w w:val="94"/>
-        </w:rPr>
-        <w:t>T</w:t>
-      </w:r>
-      <w:r>
-        <w:rPr>
-          <w:b/>
-          <w:spacing w:val="-1"/>
-          <w:w w:val="72"/>
-        </w:rPr>
-        <w:t>I</w:t>
-      </w:r>
-      <w:r>
-        <w:rPr>
-          <w:b/>
-          <w:spacing w:val="-1"/>
-          <w:w w:val="108"/>
-        </w:rPr>
-        <w:t>O</w:t>
-      </w:r>
-      <w:r>
-        <w:rPr>
-          <w:b/>
-          <w:spacing w:val="-1"/>
-          <w:w w:val="110"/>
-        </w:rPr>
-        <w:t>N</w:t>
+        <w:t>STUDENT_QUALIFICATION</w:t>
       </w:r>
       <w:r>
         <w:rPr>
@@ -555,7 +425,23 @@
           <w:b/>
           <w:w w:val="95"/>
         </w:rPr>
-        <w:t>[[CERTIFICATE_DATA]]</w:t>
+        <w:t>[[CERTIFICATE_DAT</w:t>
+      </w:r>
+      <w:r>
+        <w:rPr>
+          <w:b/>
+          <w:w w:val="95"/>
+        </w:rPr>
+        <w:t>E</w:t>
+      </w:r>
+      <w:bookmarkStart w:id="0" w:name="_GoBack"/>
+      <w:bookmarkEnd w:id="0"/>
+      <w:r>
+        <w:rPr>
+          <w:b/>
+          <w:w w:val="95"/>
+        </w:rPr>
+        <w:t>]]</w:t>
       </w:r>
     </w:p>
     <w:p>
@@ -615,8 +501,6 @@
         </w:rPr>
         <w:t xml:space="preserve">   -----------------------------</w:t>
       </w:r>
-      <w:bookmarkStart w:id="0" w:name="_GoBack"/>
-      <w:bookmarkEnd w:id="0"/>
       <w:r>
         <w:rPr>
           <w:sz w:val="21"/>

</xml_diff>